<commit_message>
mise a jour uml et auto éval
Mise a jour du document contenant les UML et ajout du fichier d'auto evaluation
</commit_message>
<xml_diff>
--- a/Livrables/documentation de projet.docx
+++ b/Livrables/documentation de projet.docx
@@ -181,26 +181,80 @@
     <w:p/>
     <w:p/>
     <w:p>
-      <w:r>
-        <w:rPr>
-          <w:noProof/>
-          <w:sz w:val="40"/>
-          <w:szCs w:val="40"/>
+      <w:pPr>
+        <w:pStyle w:val="Titre"/>
+        <w:rPr>
+          <w:rStyle w:val="eop"/>
+          <w:rFonts w:asciiTheme="minorHAnsi" w:hAnsiTheme="minorHAnsi" w:cstheme="minorHAnsi"/>
+          <w:noProof/>
+          <w:u w:val="single"/>
+          <w:shd w:val="clear" w:color="auto" w:fill="FFFFFF"/>
+        </w:rPr>
+      </w:pPr>
+      <w:r>
+        <w:rPr>
+          <w:rStyle w:val="normaltextrun"/>
+          <w:rFonts w:asciiTheme="minorHAnsi" w:hAnsiTheme="minorHAnsi" w:cstheme="minorHAnsi"/>
+          <w:u w:val="single"/>
+          <w:shd w:val="clear" w:color="auto" w:fill="FFFFFF"/>
+          <w:lang w:val="fr-FR"/>
         </w:rPr>
         <w:lastRenderedPageBreak/>
+        <w:t xml:space="preserve">Diagramme de </w:t>
+      </w:r>
+      <w:r>
+        <w:rPr>
+          <w:rStyle w:val="normaltextrun"/>
+          <w:rFonts w:asciiTheme="minorHAnsi" w:hAnsiTheme="minorHAnsi" w:cstheme="minorHAnsi"/>
+          <w:u w:val="single"/>
+          <w:shd w:val="clear" w:color="auto" w:fill="FFFFFF"/>
+          <w:lang w:val="fr-FR"/>
+        </w:rPr>
+        <w:t>Classe</w:t>
+      </w:r>
+      <w:r>
+        <w:rPr>
+          <w:rStyle w:val="eop"/>
+          <w:rFonts w:asciiTheme="minorHAnsi" w:hAnsiTheme="minorHAnsi" w:cstheme="minorHAnsi"/>
+          <w:u w:val="single"/>
+          <w:shd w:val="clear" w:color="auto" w:fill="FFFFFF"/>
+        </w:rPr>
+        <w:t> </w:t>
+      </w:r>
+    </w:p>
+    <w:p>
+      <w:pPr>
+        <w:pStyle w:val="Titre"/>
+        <w:rPr>
+          <w:rStyle w:val="eop"/>
+          <w:rFonts w:asciiTheme="minorHAnsi" w:hAnsiTheme="minorHAnsi" w:cstheme="minorHAnsi"/>
+          <w:u w:val="single"/>
+          <w:shd w:val="clear" w:color="auto" w:fill="FFFFFF"/>
+        </w:rPr>
+      </w:pPr>
+    </w:p>
+    <w:p>
+      <w:r>
+        <w:rPr>
+          <w:rStyle w:val="eop"/>
+          <w:rFonts w:cstheme="minorHAnsi"/>
+          <w:noProof/>
+          <w:u w:val="single"/>
+          <w:shd w:val="clear" w:color="auto" w:fill="FFFFFF"/>
+        </w:rPr>
         <w:drawing>
-          <wp:anchor distT="0" distB="0" distL="114300" distR="114300" simplePos="0" relativeHeight="251658240" behindDoc="0" locked="0" layoutInCell="1" allowOverlap="1" wp14:anchorId="40740823" wp14:editId="4D2DBDC9">
+          <wp:anchor distT="0" distB="0" distL="114300" distR="114300" simplePos="0" relativeHeight="251659264" behindDoc="1" locked="0" layoutInCell="1" allowOverlap="1" wp14:anchorId="02874186" wp14:editId="4518F4C8">
             <wp:simplePos x="0" y="0"/>
-            <wp:positionH relativeFrom="column">
-              <wp:posOffset>3843655</wp:posOffset>
+            <wp:positionH relativeFrom="page">
+              <wp:posOffset>209550</wp:posOffset>
             </wp:positionH>
             <wp:positionV relativeFrom="paragraph">
-              <wp:posOffset>4445</wp:posOffset>
+              <wp:posOffset>336550</wp:posOffset>
             </wp:positionV>
-            <wp:extent cx="5591175" cy="5753100"/>
+            <wp:extent cx="10353583" cy="4552950"/>
             <wp:effectExtent l="0" t="0" r="0" b="0"/>
             <wp:wrapSquare wrapText="bothSides"/>
-            <wp:docPr id="4" name="Image 4"/>
+            <wp:docPr id="1" name="Image 1"/>
             <wp:cNvGraphicFramePr>
               <a:graphicFrameLocks xmlns:a="http://schemas.openxmlformats.org/drawingml/2006/main" noChangeAspect="1"/>
             </wp:cNvGraphicFramePr>
@@ -208,13 +262,88 @@
               <a:graphicData uri="http://schemas.openxmlformats.org/drawingml/2006/picture">
                 <pic:pic xmlns:pic="http://schemas.openxmlformats.org/drawingml/2006/picture">
                   <pic:nvPicPr>
-                    <pic:cNvPr id="0" name="Picture 4"/>
+                    <pic:cNvPr id="0" name="Picture 1"/>
+                    <pic:cNvPicPr>
+                      <a:picLocks noChangeAspect="1" noChangeArrowheads="1"/>
+                    </pic:cNvPicPr>
+                  </pic:nvPicPr>
+                  <pic:blipFill rotWithShape="1">
+                    <a:blip r:embed="rId4" cstate="print">
+                      <a:extLst>
+                        <a:ext uri="{28A0092B-C50C-407E-A947-70E740481C1C}">
+                          <a14:useLocalDpi xmlns:a14="http://schemas.microsoft.com/office/drawing/2010/main" val="0"/>
+                        </a:ext>
+                      </a:extLst>
+                    </a:blip>
+                    <a:srcRect r="-1393" b="716"/>
+                    <a:stretch/>
+                  </pic:blipFill>
+                  <pic:spPr bwMode="auto">
+                    <a:xfrm>
+                      <a:off x="0" y="0"/>
+                      <a:ext cx="10353583" cy="4552950"/>
+                    </a:xfrm>
+                    <a:prstGeom prst="rect">
+                      <a:avLst/>
+                    </a:prstGeom>
+                    <a:noFill/>
+                    <a:ln>
+                      <a:noFill/>
+                    </a:ln>
+                    <a:extLst>
+                      <a:ext uri="{53640926-AAD7-44D8-BBD7-CCE9431645EC}">
+                        <a14:shadowObscured xmlns:a14="http://schemas.microsoft.com/office/drawing/2010/main"/>
+                      </a:ext>
+                    </a:extLst>
+                  </pic:spPr>
+                </pic:pic>
+              </a:graphicData>
+            </a:graphic>
+            <wp14:sizeRelH relativeFrom="page">
+              <wp14:pctWidth>0</wp14:pctWidth>
+            </wp14:sizeRelH>
+            <wp14:sizeRelV relativeFrom="page">
+              <wp14:pctHeight>0</wp14:pctHeight>
+            </wp14:sizeRelV>
+          </wp:anchor>
+        </w:drawing>
+      </w:r>
+    </w:p>
+    <w:p>
+      <w:r>
+        <w:rPr>
+          <w:noProof/>
+          <w:sz w:val="40"/>
+          <w:szCs w:val="40"/>
+        </w:rPr>
+        <w:lastRenderedPageBreak/>
+        <w:drawing>
+          <wp:anchor distT="0" distB="0" distL="114300" distR="114300" simplePos="0" relativeHeight="251661312" behindDoc="1" locked="0" layoutInCell="1" allowOverlap="1" wp14:anchorId="75BD2809" wp14:editId="70981432">
+            <wp:simplePos x="0" y="0"/>
+            <wp:positionH relativeFrom="page">
+              <wp:posOffset>4752975</wp:posOffset>
+            </wp:positionH>
+            <wp:positionV relativeFrom="paragraph">
+              <wp:posOffset>-518795</wp:posOffset>
+            </wp:positionV>
+            <wp:extent cx="5778158" cy="6790657"/>
+            <wp:effectExtent l="0" t="0" r="0" b="0"/>
+            <wp:wrapNone/>
+            <wp:docPr id="2" name="Image 2"/>
+            <wp:cNvGraphicFramePr>
+              <a:graphicFrameLocks xmlns:a="http://schemas.openxmlformats.org/drawingml/2006/main" noChangeAspect="1"/>
+            </wp:cNvGraphicFramePr>
+            <a:graphic xmlns:a="http://schemas.openxmlformats.org/drawingml/2006/main">
+              <a:graphicData uri="http://schemas.openxmlformats.org/drawingml/2006/picture">
+                <pic:pic xmlns:pic="http://schemas.openxmlformats.org/drawingml/2006/picture">
+                  <pic:nvPicPr>
+                    <pic:cNvPr id="0" name="Picture 2"/>
                     <pic:cNvPicPr>
                       <a:picLocks noChangeAspect="1" noChangeArrowheads="1"/>
                     </pic:cNvPicPr>
                   </pic:nvPicPr>
                   <pic:blipFill>
-                    <a:blip r:embed="rId4" cstate="print">
+                    <a:blip r:embed="rId5" cstate="print">
                       <a:extLst>
                         <a:ext uri="{28A0092B-C50C-407E-A947-70E740481C1C}">
                           <a14:useLocalDpi xmlns:a14="http://schemas.microsoft.com/office/drawing/2010/main" val="0"/>
@@ -229,7 +358,7 @@
                   <pic:spPr bwMode="auto">
                     <a:xfrm>
                       <a:off x="0" y="0"/>
-                      <a:ext cx="5591175" cy="5753100"/>
+                      <a:ext cx="5778158" cy="6790657"/>
                     </a:xfrm>
                     <a:prstGeom prst="rect">
                       <a:avLst/>
@@ -242,11 +371,16 @@
                 </pic:pic>
               </a:graphicData>
             </a:graphic>
+            <wp14:sizeRelH relativeFrom="margin">
+              <wp14:pctWidth>0</wp14:pctWidth>
+            </wp14:sizeRelH>
+            <wp14:sizeRelV relativeFrom="margin">
+              <wp14:pctHeight>0</wp14:pctHeight>
+            </wp14:sizeRelV>
           </wp:anchor>
         </w:drawing>
       </w:r>
     </w:p>
-    <w:p/>
     <w:p>
       <w:pPr>
         <w:pStyle w:val="Titre"/>
@@ -265,17 +399,7 @@
           <w:shd w:val="clear" w:color="auto" w:fill="FFFFFF"/>
           <w:lang w:val="fr-FR"/>
         </w:rPr>
-        <w:t>Diagramme</w:t>
-      </w:r>
-      <w:r>
-        <w:rPr>
-          <w:rStyle w:val="normaltextrun"/>
-          <w:rFonts w:asciiTheme="minorHAnsi" w:hAnsiTheme="minorHAnsi" w:cstheme="minorHAnsi"/>
-          <w:u w:val="single"/>
-          <w:shd w:val="clear" w:color="auto" w:fill="FFFFFF"/>
-          <w:lang w:val="fr-FR"/>
-        </w:rPr>
-        <w:t xml:space="preserve"> de séquence</w:t>
+        <w:t>Diagramme de séquence</w:t>
       </w:r>
       <w:r>
         <w:rPr>
@@ -284,16 +408,7 @@
           <w:u w:val="single"/>
           <w:shd w:val="clear" w:color="auto" w:fill="FFFFFF"/>
         </w:rPr>
-        <w:t> </w:t>
-      </w:r>
-      <w:r>
-        <w:rPr>
-          <w:rStyle w:val="eop"/>
-          <w:rFonts w:asciiTheme="minorHAnsi" w:hAnsiTheme="minorHAnsi" w:cstheme="minorHAnsi"/>
-          <w:u w:val="single"/>
-          <w:shd w:val="clear" w:color="auto" w:fill="FFFFFF"/>
-        </w:rPr>
-        <w:t>1</w:t>
+        <w:t> 1</w:t>
       </w:r>
     </w:p>
     <w:p/>
@@ -340,6 +455,82 @@
         <w:rPr>
           <w:sz w:val="40"/>
           <w:szCs w:val="40"/>
+        </w:rPr>
+      </w:pPr>
+      <w:r>
+        <w:rPr>
+          <w:sz w:val="40"/>
+          <w:szCs w:val="40"/>
+        </w:rPr>
+        <w:t>[2]</w:t>
+      </w:r>
+      <w:r>
+        <w:rPr>
+          <w:sz w:val="40"/>
+          <w:szCs w:val="40"/>
+        </w:rPr>
+        <w:t> :</w:t>
+      </w:r>
+      <w:r>
+        <w:rPr>
+          <w:sz w:val="40"/>
+          <w:szCs w:val="40"/>
+        </w:rPr>
+        <w:t xml:space="preserve"> Go on menu </w:t>
+      </w:r>
+      <w:proofErr w:type="spellStart"/>
+      <w:r>
+        <w:rPr>
+          <w:sz w:val="40"/>
+          <w:szCs w:val="40"/>
+        </w:rPr>
+        <w:t>where</w:t>
+      </w:r>
+      <w:proofErr w:type="spellEnd"/>
+      <w:r>
+        <w:rPr>
+          <w:sz w:val="40"/>
+          <w:szCs w:val="40"/>
+        </w:rPr>
+        <w:t xml:space="preserve"> </w:t>
+      </w:r>
+      <w:proofErr w:type="spellStart"/>
+      <w:r>
+        <w:rPr>
+          <w:sz w:val="40"/>
+          <w:szCs w:val="40"/>
+        </w:rPr>
+        <w:t>we</w:t>
+      </w:r>
+      <w:proofErr w:type="spellEnd"/>
+      <w:r>
+        <w:rPr>
+          <w:sz w:val="40"/>
+          <w:szCs w:val="40"/>
+        </w:rPr>
+        <w:t xml:space="preserve"> click</w:t>
+      </w:r>
+      <w:r>
+        <w:rPr>
+          <w:sz w:val="40"/>
+          <w:szCs w:val="40"/>
+        </w:rPr>
+        <w:t>.</w:t>
+      </w:r>
+    </w:p>
+    <w:p>
+      <w:pPr>
+        <w:rPr>
+          <w:sz w:val="40"/>
+          <w:szCs w:val="40"/>
+        </w:rPr>
+      </w:pPr>
+    </w:p>
+    <w:p>
+      <w:pPr>
+        <w:rPr>
+          <w:sz w:val="40"/>
+          <w:szCs w:val="40"/>
           <w:lang w:val="de-CH"/>
         </w:rPr>
       </w:pPr>
@@ -349,237 +540,107 @@
           <w:szCs w:val="40"/>
           <w:lang w:val="de-CH"/>
         </w:rPr>
-        <w:t>[</w:t>
-      </w:r>
+        <w:t>[3</w:t>
+      </w:r>
+      <w:proofErr w:type="gramStart"/>
       <w:r>
         <w:rPr>
           <w:sz w:val="40"/>
           <w:szCs w:val="40"/>
           <w:lang w:val="de-CH"/>
         </w:rPr>
-        <w:t>2</w:t>
-      </w:r>
-      <w:proofErr w:type="gramStart"/>
+        <w:t>]</w:t>
+      </w:r>
       <w:r>
         <w:rPr>
           <w:sz w:val="40"/>
           <w:szCs w:val="40"/>
           <w:lang w:val="de-CH"/>
         </w:rPr>
-        <w:t>]</w:t>
-      </w:r>
+        <w:t> :</w:t>
+      </w:r>
+      <w:proofErr w:type="gramEnd"/>
       <w:r>
         <w:rPr>
           <w:sz w:val="40"/>
           <w:szCs w:val="40"/>
           <w:lang w:val="de-CH"/>
         </w:rPr>
+        <w:t xml:space="preserve"> Display </w:t>
+      </w:r>
+      <w:proofErr w:type="spellStart"/>
+      <w:r>
+        <w:rPr>
+          <w:sz w:val="40"/>
+          <w:szCs w:val="40"/>
+          <w:lang w:val="de-CH"/>
+        </w:rPr>
+        <w:t>the</w:t>
+      </w:r>
+      <w:proofErr w:type="spellEnd"/>
+      <w:r>
+        <w:rPr>
+          <w:sz w:val="40"/>
+          <w:szCs w:val="40"/>
+          <w:lang w:val="de-CH"/>
+        </w:rPr>
+        <w:t xml:space="preserve"> </w:t>
+      </w:r>
+      <w:proofErr w:type="spellStart"/>
+      <w:r>
+        <w:rPr>
+          <w:sz w:val="40"/>
+          <w:szCs w:val="40"/>
+          <w:lang w:val="de-CH"/>
+        </w:rPr>
+        <w:t>menu</w:t>
+      </w:r>
+      <w:proofErr w:type="spellEnd"/>
+      <w:r>
+        <w:rPr>
+          <w:sz w:val="40"/>
+          <w:szCs w:val="40"/>
+          <w:lang w:val="de-CH"/>
+        </w:rPr>
+        <w:t>.</w:t>
+      </w:r>
+    </w:p>
+    <w:p>
+      <w:pPr>
+        <w:rPr>
+          <w:sz w:val="40"/>
+          <w:szCs w:val="40"/>
+          <w:lang w:val="de-CH"/>
+        </w:rPr>
+      </w:pPr>
+    </w:p>
+    <w:p>
+      <w:pPr>
+        <w:rPr>
+          <w:sz w:val="40"/>
+          <w:szCs w:val="40"/>
+        </w:rPr>
+      </w:pPr>
+      <w:r>
+        <w:rPr>
+          <w:sz w:val="40"/>
+          <w:szCs w:val="40"/>
+        </w:rPr>
+        <w:t>[4]</w:t>
+      </w:r>
+      <w:r>
+        <w:rPr>
+          <w:sz w:val="40"/>
+          <w:szCs w:val="40"/>
+        </w:rPr>
         <w:t> :</w:t>
       </w:r>
-      <w:proofErr w:type="gramEnd"/>
-      <w:r>
-        <w:rPr>
-          <w:sz w:val="40"/>
-          <w:szCs w:val="40"/>
-          <w:lang w:val="de-CH"/>
-        </w:rPr>
-        <w:t xml:space="preserve"> Go on </w:t>
-      </w:r>
-      <w:proofErr w:type="spellStart"/>
-      <w:r>
-        <w:rPr>
-          <w:sz w:val="40"/>
-          <w:szCs w:val="40"/>
-          <w:lang w:val="de-CH"/>
-        </w:rPr>
-        <w:t>menu</w:t>
-      </w:r>
-      <w:proofErr w:type="spellEnd"/>
-      <w:r>
-        <w:rPr>
-          <w:sz w:val="40"/>
-          <w:szCs w:val="40"/>
-          <w:lang w:val="de-CH"/>
-        </w:rPr>
-        <w:t xml:space="preserve"> </w:t>
-      </w:r>
-      <w:proofErr w:type="spellStart"/>
-      <w:r>
-        <w:rPr>
-          <w:sz w:val="40"/>
-          <w:szCs w:val="40"/>
-          <w:lang w:val="de-CH"/>
-        </w:rPr>
-        <w:t>where</w:t>
-      </w:r>
-      <w:proofErr w:type="spellEnd"/>
-      <w:r>
-        <w:rPr>
-          <w:sz w:val="40"/>
-          <w:szCs w:val="40"/>
-          <w:lang w:val="de-CH"/>
-        </w:rPr>
-        <w:t xml:space="preserve"> </w:t>
-      </w:r>
-      <w:proofErr w:type="spellStart"/>
-      <w:r>
-        <w:rPr>
-          <w:sz w:val="40"/>
-          <w:szCs w:val="40"/>
-          <w:lang w:val="de-CH"/>
-        </w:rPr>
-        <w:t>we</w:t>
-      </w:r>
-      <w:proofErr w:type="spellEnd"/>
-      <w:r>
-        <w:rPr>
-          <w:sz w:val="40"/>
-          <w:szCs w:val="40"/>
-          <w:lang w:val="de-CH"/>
-        </w:rPr>
-        <w:t xml:space="preserve"> </w:t>
-      </w:r>
-      <w:proofErr w:type="spellStart"/>
-      <w:r>
-        <w:rPr>
-          <w:sz w:val="40"/>
-          <w:szCs w:val="40"/>
-          <w:lang w:val="de-CH"/>
-        </w:rPr>
-        <w:t>click</w:t>
-      </w:r>
-      <w:proofErr w:type="spellEnd"/>
-      <w:r>
-        <w:rPr>
-          <w:sz w:val="40"/>
-          <w:szCs w:val="40"/>
-          <w:lang w:val="de-CH"/>
-        </w:rPr>
-        <w:t>.</w:t>
-      </w:r>
-    </w:p>
-    <w:p>
-      <w:pPr>
-        <w:rPr>
-          <w:sz w:val="40"/>
-          <w:szCs w:val="40"/>
-          <w:lang w:val="de-CH"/>
-        </w:rPr>
-      </w:pPr>
-    </w:p>
-    <w:p>
-      <w:pPr>
-        <w:rPr>
-          <w:sz w:val="40"/>
-          <w:szCs w:val="40"/>
-        </w:rPr>
-      </w:pPr>
-      <w:r>
-        <w:rPr>
-          <w:sz w:val="40"/>
-          <w:szCs w:val="40"/>
-        </w:rPr>
-        <w:t>[</w:t>
-      </w:r>
-      <w:r>
-        <w:rPr>
-          <w:sz w:val="40"/>
-          <w:szCs w:val="40"/>
-        </w:rPr>
-        <w:t>3</w:t>
-      </w:r>
-      <w:r>
-        <w:rPr>
-          <w:sz w:val="40"/>
-          <w:szCs w:val="40"/>
-        </w:rPr>
-        <w:t>]</w:t>
-      </w:r>
-      <w:r>
-        <w:rPr>
-          <w:sz w:val="40"/>
-          <w:szCs w:val="40"/>
-        </w:rPr>
-        <w:t> :</w:t>
-      </w:r>
-      <w:r>
-        <w:rPr>
-          <w:sz w:val="40"/>
-          <w:szCs w:val="40"/>
-        </w:rPr>
-        <w:t xml:space="preserve"> Display the </w:t>
-      </w:r>
-      <w:r>
-        <w:rPr>
-          <w:sz w:val="40"/>
-          <w:szCs w:val="40"/>
-        </w:rPr>
-        <w:t>menu</w:t>
-      </w:r>
-      <w:r>
-        <w:rPr>
-          <w:sz w:val="40"/>
-          <w:szCs w:val="40"/>
-        </w:rPr>
-        <w:t>.</w:t>
-      </w:r>
-    </w:p>
-    <w:p>
-      <w:pPr>
-        <w:rPr>
-          <w:sz w:val="40"/>
-          <w:szCs w:val="40"/>
-        </w:rPr>
-      </w:pPr>
-    </w:p>
-    <w:p>
-      <w:pPr>
-        <w:rPr>
-          <w:sz w:val="40"/>
-          <w:szCs w:val="40"/>
-        </w:rPr>
-      </w:pPr>
-      <w:r>
-        <w:rPr>
-          <w:sz w:val="40"/>
-          <w:szCs w:val="40"/>
-        </w:rPr>
-        <w:t>[</w:t>
-      </w:r>
-      <w:r>
-        <w:rPr>
-          <w:sz w:val="40"/>
-          <w:szCs w:val="40"/>
-        </w:rPr>
-        <w:t>4</w:t>
-      </w:r>
-      <w:r>
-        <w:rPr>
-          <w:sz w:val="40"/>
-          <w:szCs w:val="40"/>
-        </w:rPr>
-        <w:t>]</w:t>
-      </w:r>
-      <w:r>
-        <w:rPr>
-          <w:sz w:val="40"/>
-          <w:szCs w:val="40"/>
-        </w:rPr>
-        <w:t> :</w:t>
-      </w:r>
-      <w:r>
-        <w:rPr>
-          <w:sz w:val="40"/>
-          <w:szCs w:val="40"/>
-        </w:rPr>
-        <w:t xml:space="preserve"> </w:t>
-      </w:r>
-      <w:r>
-        <w:rPr>
-          <w:sz w:val="40"/>
-          <w:szCs w:val="40"/>
-        </w:rPr>
-        <w:t>Click on Arrow (up / down) to move.</w:t>
+      <w:r>
+        <w:rPr>
+          <w:sz w:val="40"/>
+          <w:szCs w:val="40"/>
+        </w:rPr>
+        <w:t xml:space="preserve"> Click on Arrow (up / down) to move.</w:t>
       </w:r>
     </w:p>
     <w:p/>

</xml_diff>

<commit_message>
UML et fichier fin projet
Fin des uml et création et début de remplissage du fichier pour la fin du projet (donée déjà disponibles)
</commit_message>
<xml_diff>
--- a/Livrables/documentation de projet.docx
+++ b/Livrables/documentation de projet.docx
@@ -185,19 +185,11 @@
         <w:pStyle w:val="Titre"/>
         <w:rPr>
           <w:rStyle w:val="eop"/>
-          <w:rFonts w:asciiTheme="minorHAnsi" w:hAnsiTheme="minorHAnsi" w:cstheme="minorHAnsi"/>
-          <w:noProof/>
-          <w:u w:val="single"/>
-          <w:shd w:val="clear" w:color="auto" w:fill="FFFFFF"/>
         </w:rPr>
       </w:pPr>
       <w:r>
         <w:rPr>
           <w:rStyle w:val="normaltextrun"/>
-          <w:rFonts w:asciiTheme="minorHAnsi" w:hAnsiTheme="minorHAnsi" w:cstheme="minorHAnsi"/>
-          <w:u w:val="single"/>
-          <w:shd w:val="clear" w:color="auto" w:fill="FFFFFF"/>
-          <w:lang w:val="fr-FR"/>
         </w:rPr>
         <w:lastRenderedPageBreak/>
         <w:t xml:space="preserve">Diagramme de </w:t>
@@ -205,19 +197,12 @@
       <w:r>
         <w:rPr>
           <w:rStyle w:val="normaltextrun"/>
-          <w:rFonts w:asciiTheme="minorHAnsi" w:hAnsiTheme="minorHAnsi" w:cstheme="minorHAnsi"/>
-          <w:u w:val="single"/>
-          <w:shd w:val="clear" w:color="auto" w:fill="FFFFFF"/>
-          <w:lang w:val="fr-FR"/>
         </w:rPr>
         <w:t>Classe</w:t>
       </w:r>
       <w:r>
         <w:rPr>
           <w:rStyle w:val="eop"/>
-          <w:rFonts w:asciiTheme="minorHAnsi" w:hAnsiTheme="minorHAnsi" w:cstheme="minorHAnsi"/>
-          <w:u w:val="single"/>
-          <w:shd w:val="clear" w:color="auto" w:fill="FFFFFF"/>
         </w:rPr>
         <w:t> </w:t>
       </w:r>
@@ -268,7 +253,7 @@
                     </pic:cNvPicPr>
                   </pic:nvPicPr>
                   <pic:blipFill rotWithShape="1">
-                    <a:blip r:embed="rId4" cstate="print">
+                    <a:blip r:embed="rId5" cstate="print">
                       <a:extLst>
                         <a:ext uri="{28A0092B-C50C-407E-A947-70E740481C1C}">
                           <a14:useLocalDpi xmlns:a14="http://schemas.microsoft.com/office/drawing/2010/main" val="0"/>
@@ -343,7 +328,7 @@
                     </pic:cNvPicPr>
                   </pic:nvPicPr>
                   <pic:blipFill>
-                    <a:blip r:embed="rId5" cstate="print">
+                    <a:blip r:embed="rId6" cstate="print">
                       <a:extLst>
                         <a:ext uri="{28A0092B-C50C-407E-A947-70E740481C1C}">
                           <a14:useLocalDpi xmlns:a14="http://schemas.microsoft.com/office/drawing/2010/main" val="0"/>
@@ -386,11 +371,337 @@
         <w:pStyle w:val="Titre"/>
         <w:rPr>
           <w:rStyle w:val="eop"/>
+        </w:rPr>
+      </w:pPr>
+      <w:r>
+        <w:rPr>
+          <w:rStyle w:val="normaltextrun"/>
+        </w:rPr>
+        <w:t>Diagramme de séquence</w:t>
+      </w:r>
+      <w:r>
+        <w:rPr>
+          <w:rStyle w:val="eop"/>
+        </w:rPr>
+        <w:t> 1</w:t>
+      </w:r>
+    </w:p>
+    <w:p/>
+    <w:p/>
+    <w:p>
+      <w:pPr>
+        <w:rPr>
+          <w:sz w:val="40"/>
+          <w:szCs w:val="40"/>
+        </w:rPr>
+      </w:pPr>
+      <w:r>
+        <w:rPr>
+          <w:sz w:val="40"/>
+          <w:szCs w:val="40"/>
+        </w:rPr>
+        <w:t>[1]</w:t>
+      </w:r>
+      <w:r>
+        <w:rPr>
+          <w:sz w:val="40"/>
+          <w:szCs w:val="40"/>
+        </w:rPr>
+        <w:t> :</w:t>
+      </w:r>
+      <w:r>
+        <w:rPr>
+          <w:sz w:val="40"/>
+          <w:szCs w:val="40"/>
+        </w:rPr>
+        <w:t xml:space="preserve"> Click on Arrow (up / down) to move.</w:t>
+      </w:r>
+    </w:p>
+    <w:p>
+      <w:pPr>
+        <w:rPr>
+          <w:sz w:val="40"/>
+          <w:szCs w:val="40"/>
+        </w:rPr>
+      </w:pPr>
+    </w:p>
+    <w:p>
+      <w:pPr>
+        <w:rPr>
+          <w:sz w:val="40"/>
+          <w:szCs w:val="40"/>
+        </w:rPr>
+      </w:pPr>
+      <w:r>
+        <w:rPr>
+          <w:sz w:val="40"/>
+          <w:szCs w:val="40"/>
+        </w:rPr>
+        <w:t>[2]</w:t>
+      </w:r>
+      <w:r>
+        <w:rPr>
+          <w:sz w:val="40"/>
+          <w:szCs w:val="40"/>
+        </w:rPr>
+        <w:t> :</w:t>
+      </w:r>
+      <w:r>
+        <w:rPr>
+          <w:sz w:val="40"/>
+          <w:szCs w:val="40"/>
+        </w:rPr>
+        <w:t xml:space="preserve"> Go on menu </w:t>
+      </w:r>
+      <w:proofErr w:type="spellStart"/>
+      <w:r>
+        <w:rPr>
+          <w:sz w:val="40"/>
+          <w:szCs w:val="40"/>
+        </w:rPr>
+        <w:t>where</w:t>
+      </w:r>
+      <w:proofErr w:type="spellEnd"/>
+      <w:r>
+        <w:rPr>
+          <w:sz w:val="40"/>
+          <w:szCs w:val="40"/>
+        </w:rPr>
+        <w:t xml:space="preserve"> </w:t>
+      </w:r>
+      <w:proofErr w:type="spellStart"/>
+      <w:r>
+        <w:rPr>
+          <w:sz w:val="40"/>
+          <w:szCs w:val="40"/>
+        </w:rPr>
+        <w:t>we</w:t>
+      </w:r>
+      <w:proofErr w:type="spellEnd"/>
+      <w:r>
+        <w:rPr>
+          <w:sz w:val="40"/>
+          <w:szCs w:val="40"/>
+        </w:rPr>
+        <w:t xml:space="preserve"> click</w:t>
+      </w:r>
+      <w:r>
+        <w:rPr>
+          <w:sz w:val="40"/>
+          <w:szCs w:val="40"/>
+        </w:rPr>
+        <w:t>.</w:t>
+      </w:r>
+    </w:p>
+    <w:p>
+      <w:pPr>
+        <w:rPr>
+          <w:sz w:val="40"/>
+          <w:szCs w:val="40"/>
+        </w:rPr>
+      </w:pPr>
+    </w:p>
+    <w:p>
+      <w:pPr>
+        <w:rPr>
+          <w:sz w:val="40"/>
+          <w:szCs w:val="40"/>
+          <w:lang w:val="de-CH"/>
+        </w:rPr>
+      </w:pPr>
+      <w:r>
+        <w:rPr>
+          <w:sz w:val="40"/>
+          <w:szCs w:val="40"/>
+          <w:lang w:val="de-CH"/>
+        </w:rPr>
+        <w:t>[3</w:t>
+      </w:r>
+      <w:proofErr w:type="gramStart"/>
+      <w:r>
+        <w:rPr>
+          <w:sz w:val="40"/>
+          <w:szCs w:val="40"/>
+          <w:lang w:val="de-CH"/>
+        </w:rPr>
+        <w:t>]</w:t>
+      </w:r>
+      <w:r>
+        <w:rPr>
+          <w:sz w:val="40"/>
+          <w:szCs w:val="40"/>
+          <w:lang w:val="de-CH"/>
+        </w:rPr>
+        <w:t> :</w:t>
+      </w:r>
+      <w:proofErr w:type="gramEnd"/>
+      <w:r>
+        <w:rPr>
+          <w:sz w:val="40"/>
+          <w:szCs w:val="40"/>
+          <w:lang w:val="de-CH"/>
+        </w:rPr>
+        <w:t xml:space="preserve"> Display </w:t>
+      </w:r>
+      <w:proofErr w:type="spellStart"/>
+      <w:r>
+        <w:rPr>
+          <w:sz w:val="40"/>
+          <w:szCs w:val="40"/>
+          <w:lang w:val="de-CH"/>
+        </w:rPr>
+        <w:t>the</w:t>
+      </w:r>
+      <w:proofErr w:type="spellEnd"/>
+      <w:r>
+        <w:rPr>
+          <w:sz w:val="40"/>
+          <w:szCs w:val="40"/>
+          <w:lang w:val="de-CH"/>
+        </w:rPr>
+        <w:t xml:space="preserve"> </w:t>
+      </w:r>
+      <w:proofErr w:type="spellStart"/>
+      <w:r>
+        <w:rPr>
+          <w:sz w:val="40"/>
+          <w:szCs w:val="40"/>
+          <w:lang w:val="de-CH"/>
+        </w:rPr>
+        <w:t>menu</w:t>
+      </w:r>
+      <w:proofErr w:type="spellEnd"/>
+      <w:r>
+        <w:rPr>
+          <w:sz w:val="40"/>
+          <w:szCs w:val="40"/>
+          <w:lang w:val="de-CH"/>
+        </w:rPr>
+        <w:t>.</w:t>
+      </w:r>
+    </w:p>
+    <w:p>
+      <w:pPr>
+        <w:rPr>
+          <w:sz w:val="40"/>
+          <w:szCs w:val="40"/>
+          <w:lang w:val="de-CH"/>
+        </w:rPr>
+      </w:pPr>
+    </w:p>
+    <w:p>
+      <w:pPr>
+        <w:rPr>
+          <w:sz w:val="40"/>
+          <w:szCs w:val="40"/>
+        </w:rPr>
+      </w:pPr>
+      <w:r>
+        <w:rPr>
+          <w:sz w:val="40"/>
+          <w:szCs w:val="40"/>
+        </w:rPr>
+        <w:t>[4]</w:t>
+      </w:r>
+      <w:r>
+        <w:rPr>
+          <w:sz w:val="40"/>
+          <w:szCs w:val="40"/>
+        </w:rPr>
+        <w:t> :</w:t>
+      </w:r>
+      <w:r>
+        <w:rPr>
+          <w:sz w:val="40"/>
+          <w:szCs w:val="40"/>
+        </w:rPr>
+        <w:t xml:space="preserve"> Click on Arrow (up / down) to move.</w:t>
+      </w:r>
+    </w:p>
+    <w:p/>
+    <w:p/>
+    <w:p/>
+    <w:p/>
+    <w:p/>
+    <w:p>
+      <w:pPr>
+        <w:pStyle w:val="Titre"/>
+        <w:rPr>
+          <w:rStyle w:val="eop"/>
           <w:rFonts w:asciiTheme="minorHAnsi" w:hAnsiTheme="minorHAnsi" w:cstheme="minorHAnsi"/>
           <w:u w:val="single"/>
           <w:shd w:val="clear" w:color="auto" w:fill="FFFFFF"/>
         </w:rPr>
       </w:pPr>
+      <w:r>
+        <w:rPr>
+          <w:rStyle w:val="eop"/>
+          <w:rFonts w:asciiTheme="minorHAnsi" w:hAnsiTheme="minorHAnsi" w:cstheme="minorHAnsi"/>
+          <w:noProof/>
+          <w:u w:val="single"/>
+          <w:shd w:val="clear" w:color="auto" w:fill="FFFFFF"/>
+        </w:rPr>
+        <w:lastRenderedPageBreak/>
+        <w:drawing>
+          <wp:anchor distT="0" distB="0" distL="114300" distR="114300" simplePos="0" relativeHeight="251662336" behindDoc="1" locked="0" layoutInCell="1" allowOverlap="1" wp14:anchorId="237652FE" wp14:editId="7A45C57F">
+            <wp:simplePos x="0" y="0"/>
+            <wp:positionH relativeFrom="column">
+              <wp:posOffset>3853180</wp:posOffset>
+            </wp:positionH>
+            <wp:positionV relativeFrom="paragraph">
+              <wp:posOffset>-166370</wp:posOffset>
+            </wp:positionV>
+            <wp:extent cx="7229475" cy="5753100"/>
+            <wp:effectExtent l="0" t="0" r="0" b="0"/>
+            <wp:wrapNone/>
+            <wp:docPr id="3" name="Image 3"/>
+            <wp:cNvGraphicFramePr>
+              <a:graphicFrameLocks xmlns:a="http://schemas.openxmlformats.org/drawingml/2006/main" noChangeAspect="1"/>
+            </wp:cNvGraphicFramePr>
+            <a:graphic xmlns:a="http://schemas.openxmlformats.org/drawingml/2006/main">
+              <a:graphicData uri="http://schemas.openxmlformats.org/drawingml/2006/picture">
+                <pic:pic xmlns:pic="http://schemas.openxmlformats.org/drawingml/2006/picture">
+                  <pic:nvPicPr>
+                    <pic:cNvPr id="0" name="Picture 3"/>
+                    <pic:cNvPicPr>
+                      <a:picLocks noChangeAspect="1" noChangeArrowheads="1"/>
+                    </pic:cNvPicPr>
+                  </pic:nvPicPr>
+                  <pic:blipFill>
+                    <a:blip r:embed="rId7" cstate="print">
+                      <a:extLst>
+                        <a:ext uri="{28A0092B-C50C-407E-A947-70E740481C1C}">
+                          <a14:useLocalDpi xmlns:a14="http://schemas.microsoft.com/office/drawing/2010/main" val="0"/>
+                        </a:ext>
+                      </a:extLst>
+                    </a:blip>
+                    <a:srcRect/>
+                    <a:stretch>
+                      <a:fillRect/>
+                    </a:stretch>
+                  </pic:blipFill>
+                  <pic:spPr bwMode="auto">
+                    <a:xfrm>
+                      <a:off x="0" y="0"/>
+                      <a:ext cx="7229475" cy="5753100"/>
+                    </a:xfrm>
+                    <a:prstGeom prst="rect">
+                      <a:avLst/>
+                    </a:prstGeom>
+                    <a:noFill/>
+                    <a:ln>
+                      <a:noFill/>
+                    </a:ln>
+                  </pic:spPr>
+                </pic:pic>
+              </a:graphicData>
+            </a:graphic>
+            <wp14:sizeRelH relativeFrom="margin">
+              <wp14:pctWidth>0</wp14:pctWidth>
+            </wp14:sizeRelH>
+          </wp:anchor>
+        </w:drawing>
+      </w:r>
       <w:r>
         <w:rPr>
           <w:rStyle w:val="normaltextrun"/>
@@ -408,75 +719,41 @@
           <w:u w:val="single"/>
           <w:shd w:val="clear" w:color="auto" w:fill="FFFFFF"/>
         </w:rPr>
-        <w:t> 1</w:t>
+        <w:t> </w:t>
+      </w:r>
+      <w:r>
+        <w:rPr>
+          <w:rStyle w:val="eop"/>
+          <w:rFonts w:asciiTheme="minorHAnsi" w:hAnsiTheme="minorHAnsi" w:cstheme="minorHAnsi"/>
+          <w:u w:val="single"/>
+          <w:shd w:val="clear" w:color="auto" w:fill="FFFFFF"/>
+        </w:rPr>
+        <w:t>2</w:t>
       </w:r>
     </w:p>
     <w:p/>
     <w:p/>
-    <w:p>
-      <w:pPr>
-        <w:rPr>
-          <w:sz w:val="40"/>
-          <w:szCs w:val="40"/>
-        </w:rPr>
-      </w:pPr>
-      <w:r>
-        <w:rPr>
-          <w:sz w:val="40"/>
-          <w:szCs w:val="40"/>
-        </w:rPr>
-        <w:t>[1]</w:t>
-      </w:r>
-      <w:r>
-        <w:rPr>
-          <w:sz w:val="40"/>
-          <w:szCs w:val="40"/>
-        </w:rPr>
-        <w:t> :</w:t>
-      </w:r>
-      <w:r>
-        <w:rPr>
-          <w:sz w:val="40"/>
-          <w:szCs w:val="40"/>
-        </w:rPr>
-        <w:t xml:space="preserve"> Click on Arrow (up / down) to move.</w:t>
-      </w:r>
-    </w:p>
-    <w:p>
-      <w:pPr>
-        <w:rPr>
-          <w:sz w:val="40"/>
-          <w:szCs w:val="40"/>
-        </w:rPr>
-      </w:pPr>
-    </w:p>
-    <w:p>
-      <w:pPr>
-        <w:rPr>
-          <w:sz w:val="40"/>
-          <w:szCs w:val="40"/>
-        </w:rPr>
-      </w:pPr>
-      <w:r>
-        <w:rPr>
-          <w:sz w:val="40"/>
-          <w:szCs w:val="40"/>
-        </w:rPr>
-        <w:t>[2]</w:t>
-      </w:r>
-      <w:r>
-        <w:rPr>
-          <w:sz w:val="40"/>
-          <w:szCs w:val="40"/>
-        </w:rPr>
-        <w:t> :</w:t>
-      </w:r>
-      <w:r>
-        <w:rPr>
-          <w:sz w:val="40"/>
-          <w:szCs w:val="40"/>
-        </w:rPr>
-        <w:t xml:space="preserve"> Go on menu </w:t>
+    <w:p/>
+    <w:p>
+      <w:pPr>
+        <w:rPr>
+          <w:sz w:val="40"/>
+          <w:szCs w:val="40"/>
+        </w:rPr>
+      </w:pPr>
+      <w:r>
+        <w:rPr>
+          <w:sz w:val="40"/>
+          <w:szCs w:val="40"/>
+        </w:rPr>
+        <w:t xml:space="preserve">[1] : </w:t>
+      </w:r>
+      <w:r>
+        <w:rPr>
+          <w:sz w:val="40"/>
+          <w:szCs w:val="40"/>
+        </w:rPr>
+        <w:t xml:space="preserve">Enter on </w:t>
       </w:r>
       <w:proofErr w:type="spellStart"/>
       <w:r>
@@ -484,7 +761,7 @@
           <w:sz w:val="40"/>
           <w:szCs w:val="40"/>
         </w:rPr>
-        <w:t>where</w:t>
+        <w:t>song</w:t>
       </w:r>
       <w:proofErr w:type="spellEnd"/>
       <w:r>
@@ -494,13 +771,43 @@
         </w:rPr>
         <w:t xml:space="preserve"> </w:t>
       </w:r>
+      <w:proofErr w:type="gramStart"/>
+      <w:r>
+        <w:rPr>
+          <w:sz w:val="40"/>
+          <w:szCs w:val="40"/>
+        </w:rPr>
+        <w:t>menu</w:t>
+      </w:r>
+      <w:r>
+        <w:rPr>
+          <w:sz w:val="40"/>
+          <w:szCs w:val="40"/>
+        </w:rPr>
+        <w:t>[</w:t>
+      </w:r>
+      <w:proofErr w:type="gramEnd"/>
+      <w:r>
+        <w:rPr>
+          <w:sz w:val="40"/>
+          <w:szCs w:val="40"/>
+        </w:rPr>
+        <w:t xml:space="preserve">2] : </w:t>
+      </w:r>
+      <w:r>
+        <w:rPr>
+          <w:sz w:val="40"/>
+          <w:szCs w:val="40"/>
+        </w:rPr>
+        <w:t xml:space="preserve">change the </w:t>
+      </w:r>
       <w:proofErr w:type="spellStart"/>
       <w:r>
         <w:rPr>
           <w:sz w:val="40"/>
           <w:szCs w:val="40"/>
         </w:rPr>
-        <w:t>we</w:t>
+        <w:t>song</w:t>
       </w:r>
       <w:proofErr w:type="spellEnd"/>
       <w:r>
@@ -508,141 +815,175 @@
           <w:sz w:val="40"/>
           <w:szCs w:val="40"/>
         </w:rPr>
-        <w:t xml:space="preserve"> click</w:t>
-      </w:r>
-      <w:r>
-        <w:rPr>
-          <w:sz w:val="40"/>
-          <w:szCs w:val="40"/>
+        <w:t xml:space="preserve"> (on/off)</w:t>
+      </w:r>
+    </w:p>
+    <w:p>
+      <w:pPr>
+        <w:rPr>
+          <w:sz w:val="40"/>
+          <w:szCs w:val="40"/>
+        </w:rPr>
+      </w:pPr>
+    </w:p>
+    <w:p>
+      <w:pPr>
+        <w:rPr>
+          <w:sz w:val="40"/>
+          <w:szCs w:val="40"/>
+        </w:rPr>
+      </w:pPr>
+      <w:r>
+        <w:rPr>
+          <w:sz w:val="40"/>
+          <w:szCs w:val="40"/>
+        </w:rPr>
+        <w:t xml:space="preserve">[3] : </w:t>
+      </w:r>
+      <w:r>
+        <w:rPr>
+          <w:sz w:val="40"/>
+          <w:szCs w:val="40"/>
+        </w:rPr>
+        <w:t xml:space="preserve">return to </w:t>
+      </w:r>
+      <w:r>
+        <w:rPr>
+          <w:sz w:val="40"/>
+          <w:szCs w:val="40"/>
+        </w:rPr>
+        <w:t>t</w:t>
+      </w:r>
+      <w:r>
+        <w:rPr>
+          <w:sz w:val="40"/>
+          <w:szCs w:val="40"/>
+        </w:rPr>
+        <w:t xml:space="preserve">he </w:t>
+      </w:r>
+      <w:proofErr w:type="spellStart"/>
+      <w:r>
+        <w:rPr>
+          <w:sz w:val="40"/>
+          <w:szCs w:val="40"/>
+        </w:rPr>
+        <w:t>writer</w:t>
+      </w:r>
+      <w:proofErr w:type="spellEnd"/>
+      <w:r>
+        <w:rPr>
+          <w:sz w:val="40"/>
+          <w:szCs w:val="40"/>
+        </w:rPr>
+        <w:t xml:space="preserve"> menu the value</w:t>
+      </w:r>
+      <w:r>
+        <w:rPr>
+          <w:sz w:val="40"/>
+          <w:szCs w:val="40"/>
+        </w:rPr>
+        <w:t xml:space="preserve"> </w:t>
+      </w:r>
+    </w:p>
+    <w:p>
+      <w:pPr>
+        <w:rPr>
+          <w:sz w:val="40"/>
+          <w:szCs w:val="40"/>
+        </w:rPr>
+      </w:pPr>
+      <w:r>
+        <w:rPr>
+          <w:sz w:val="40"/>
+          <w:szCs w:val="40"/>
+        </w:rPr>
+        <w:t>(</w:t>
+      </w:r>
+      <w:proofErr w:type="gramStart"/>
+      <w:r>
+        <w:rPr>
+          <w:sz w:val="40"/>
+          <w:szCs w:val="40"/>
+        </w:rPr>
+        <w:t>on</w:t>
+      </w:r>
+      <w:proofErr w:type="gramEnd"/>
+      <w:r>
+        <w:rPr>
+          <w:sz w:val="40"/>
+          <w:szCs w:val="40"/>
+        </w:rPr>
+        <w:t>/off)</w:t>
+      </w:r>
+    </w:p>
+    <w:p>
+      <w:pPr>
+        <w:rPr>
+          <w:sz w:val="40"/>
+          <w:szCs w:val="40"/>
+        </w:rPr>
+      </w:pPr>
+    </w:p>
+    <w:p>
+      <w:pPr>
+        <w:rPr>
+          <w:sz w:val="40"/>
+          <w:szCs w:val="40"/>
+        </w:rPr>
+      </w:pPr>
+      <w:r>
+        <w:rPr>
+          <w:sz w:val="40"/>
+          <w:szCs w:val="40"/>
+        </w:rPr>
+        <w:t xml:space="preserve">[4] : </w:t>
+      </w:r>
+      <w:r>
+        <w:rPr>
+          <w:sz w:val="40"/>
+          <w:szCs w:val="40"/>
+          <w:lang w:val="de-CH"/>
+        </w:rPr>
+        <w:t xml:space="preserve">Display </w:t>
+      </w:r>
+      <w:proofErr w:type="spellStart"/>
+      <w:r>
+        <w:rPr>
+          <w:sz w:val="40"/>
+          <w:szCs w:val="40"/>
+          <w:lang w:val="de-CH"/>
+        </w:rPr>
+        <w:t>the</w:t>
+      </w:r>
+      <w:proofErr w:type="spellEnd"/>
+      <w:r>
+        <w:rPr>
+          <w:sz w:val="40"/>
+          <w:szCs w:val="40"/>
+          <w:lang w:val="de-CH"/>
+        </w:rPr>
+        <w:t xml:space="preserve"> </w:t>
+      </w:r>
+      <w:proofErr w:type="spellStart"/>
+      <w:r>
+        <w:rPr>
+          <w:sz w:val="40"/>
+          <w:szCs w:val="40"/>
+          <w:lang w:val="de-CH"/>
+        </w:rPr>
+        <w:t>menu</w:t>
+      </w:r>
+      <w:proofErr w:type="spellEnd"/>
+      <w:r>
+        <w:rPr>
+          <w:sz w:val="40"/>
+          <w:szCs w:val="40"/>
+          <w:lang w:val="de-CH"/>
         </w:rPr>
         <w:t>.</w:t>
       </w:r>
     </w:p>
-    <w:p>
-      <w:pPr>
-        <w:rPr>
-          <w:sz w:val="40"/>
-          <w:szCs w:val="40"/>
-        </w:rPr>
-      </w:pPr>
-    </w:p>
-    <w:p>
-      <w:pPr>
-        <w:rPr>
-          <w:sz w:val="40"/>
-          <w:szCs w:val="40"/>
-          <w:lang w:val="de-CH"/>
-        </w:rPr>
-      </w:pPr>
-      <w:r>
-        <w:rPr>
-          <w:sz w:val="40"/>
-          <w:szCs w:val="40"/>
-          <w:lang w:val="de-CH"/>
-        </w:rPr>
-        <w:t>[3</w:t>
-      </w:r>
-      <w:proofErr w:type="gramStart"/>
-      <w:r>
-        <w:rPr>
-          <w:sz w:val="40"/>
-          <w:szCs w:val="40"/>
-          <w:lang w:val="de-CH"/>
-        </w:rPr>
-        <w:t>]</w:t>
-      </w:r>
-      <w:r>
-        <w:rPr>
-          <w:sz w:val="40"/>
-          <w:szCs w:val="40"/>
-          <w:lang w:val="de-CH"/>
-        </w:rPr>
-        <w:t> :</w:t>
-      </w:r>
-      <w:proofErr w:type="gramEnd"/>
-      <w:r>
-        <w:rPr>
-          <w:sz w:val="40"/>
-          <w:szCs w:val="40"/>
-          <w:lang w:val="de-CH"/>
-        </w:rPr>
-        <w:t xml:space="preserve"> Display </w:t>
-      </w:r>
-      <w:proofErr w:type="spellStart"/>
-      <w:r>
-        <w:rPr>
-          <w:sz w:val="40"/>
-          <w:szCs w:val="40"/>
-          <w:lang w:val="de-CH"/>
-        </w:rPr>
-        <w:t>the</w:t>
-      </w:r>
-      <w:proofErr w:type="spellEnd"/>
-      <w:r>
-        <w:rPr>
-          <w:sz w:val="40"/>
-          <w:szCs w:val="40"/>
-          <w:lang w:val="de-CH"/>
-        </w:rPr>
-        <w:t xml:space="preserve"> </w:t>
-      </w:r>
-      <w:proofErr w:type="spellStart"/>
-      <w:r>
-        <w:rPr>
-          <w:sz w:val="40"/>
-          <w:szCs w:val="40"/>
-          <w:lang w:val="de-CH"/>
-        </w:rPr>
-        <w:t>menu</w:t>
-      </w:r>
-      <w:proofErr w:type="spellEnd"/>
-      <w:r>
-        <w:rPr>
-          <w:sz w:val="40"/>
-          <w:szCs w:val="40"/>
-          <w:lang w:val="de-CH"/>
-        </w:rPr>
-        <w:t>.</w:t>
-      </w:r>
-    </w:p>
-    <w:p>
-      <w:pPr>
-        <w:rPr>
-          <w:sz w:val="40"/>
-          <w:szCs w:val="40"/>
-          <w:lang w:val="de-CH"/>
-        </w:rPr>
-      </w:pPr>
-    </w:p>
-    <w:p>
-      <w:pPr>
-        <w:rPr>
-          <w:sz w:val="40"/>
-          <w:szCs w:val="40"/>
-        </w:rPr>
-      </w:pPr>
-      <w:r>
-        <w:rPr>
-          <w:sz w:val="40"/>
-          <w:szCs w:val="40"/>
-        </w:rPr>
-        <w:t>[4]</w:t>
-      </w:r>
-      <w:r>
-        <w:rPr>
-          <w:sz w:val="40"/>
-          <w:szCs w:val="40"/>
-        </w:rPr>
-        <w:t> :</w:t>
-      </w:r>
-      <w:r>
-        <w:rPr>
-          <w:sz w:val="40"/>
-          <w:szCs w:val="40"/>
-        </w:rPr>
-        <w:t xml:space="preserve"> Click on Arrow (up / down) to move.</w:t>
-      </w:r>
-    </w:p>
+    <w:p/>
     <w:p/>
     <w:sectPr>
       <w:pgSz w:w="16838" w:h="11906" w:orient="landscape"/>
@@ -1454,4 +1795,16 @@
     </a:ext>
   </a:extLst>
 </a:theme>
+</file>
+
+<file path=customXml/item1.xml><?xml version="1.0" encoding="utf-8"?>
+<b:Sources xmlns:b="http://schemas.openxmlformats.org/officeDocument/2006/bibliography" xmlns="http://schemas.openxmlformats.org/officeDocument/2006/bibliography" SelectedStyle="\APASixthEditionOfficeOnline.xsl" StyleName="APA" Version="6"/>
+</file>
+
+<file path=customXml/itemProps1.xml><?xml version="1.0" encoding="utf-8"?>
+<ds:datastoreItem xmlns:ds="http://schemas.openxmlformats.org/officeDocument/2006/customXml" ds:itemID="{9BF4AF9C-C29F-4EE5-B550-BB555F0CA284}">
+  <ds:schemaRefs>
+    <ds:schemaRef ds:uri="http://schemas.openxmlformats.org/officeDocument/2006/bibliography"/>
+  </ds:schemaRefs>
+</ds:datastoreItem>
 </file>
</xml_diff>